<commit_message>
Fix Typo in Aufgabenstellung
</commit_message>
<xml_diff>
--- a/Proposal/AufgabenstellungOliverStaub.docx
+++ b/Proposal/AufgabenstellungOliverStaub.docx
@@ -51,7 +51,7 @@
     </w:p>
     <w:tbl>
       <w:tblPr>
-        <w:tblStyle w:val="TableGrid"/>
+        <w:tblStyle w:val="Tabellenraster"/>
         <w:tblW w:w="0" w:type="auto"/>
         <w:tblCellMar>
           <w:top w:w="28" w:type="dxa"/>
@@ -106,7 +106,7 @@
     <w:p/>
     <w:tbl>
       <w:tblPr>
-        <w:tblStyle w:val="TableGrid"/>
+        <w:tblStyle w:val="Tabellenraster"/>
         <w:tblW w:w="0" w:type="auto"/>
         <w:tblCellMar>
           <w:top w:w="28" w:type="dxa"/>
@@ -226,13 +226,14 @@
             <w:r>
               <w:t xml:space="preserve"> können auf einem </w:t>
             </w:r>
-            <w:proofErr w:type="spellStart"/>
-            <w:r>
-              <w:t>komprimittierten</w:t>
-            </w:r>
-            <w:proofErr w:type="spellEnd"/>
-            <w:r>
-              <w:t xml:space="preserve"> Tor Entry Node oder einem passiven Beobachter wie dem ISP ausgeführt werden</w:t>
+            <w:r>
+              <w:t>kompromittierten</w:t>
+            </w:r>
+            <w:r>
+              <w:t xml:space="preserve"> </w:t>
+            </w:r>
+            <w:r>
+              <w:t>Tor Entry Node oder einem passiven Beobachter wie dem ISP ausgeführt werden</w:t>
             </w:r>
             <w:r>
               <w:t xml:space="preserve"> (3)</w:t>
@@ -250,13 +251,7 @@
               <w:t xml:space="preserve"> Circuit Padding</w:t>
             </w:r>
             <w:r>
-              <w:t xml:space="preserve"> eingeführt, welches </w:t>
-            </w:r>
-            <w:r>
-              <w:t>adaptive Dummy-Pakete</w:t>
-            </w:r>
-            <w:r>
-              <w:t xml:space="preserve"> zwischen Client und Middle Node einfügt</w:t>
+              <w:t xml:space="preserve"> eingeführt, welches adaptive Dummy-Pakete zwischen Client und Middle Node einfügt</w:t>
             </w:r>
             <w:r>
               <w:t>.</w:t>
@@ -315,63 +310,7 @@
                 <w:rPr>
                   <w:rStyle w:val="Hyperlink"/>
                 </w:rPr>
-                <w:t>https://</w:t>
-              </w:r>
-              <w:proofErr w:type="spellStart"/>
-              <w:r>
-                <w:rPr>
-                  <w:rStyle w:val="Hyperlink"/>
-                </w:rPr>
-                <w:t>apps.dtic.mil</w:t>
-              </w:r>
-              <w:proofErr w:type="spellEnd"/>
-              <w:r>
-                <w:rPr>
-                  <w:rStyle w:val="Hyperlink"/>
-                </w:rPr>
-                <w:t>/</w:t>
-              </w:r>
-              <w:proofErr w:type="spellStart"/>
-              <w:r>
-                <w:rPr>
-                  <w:rStyle w:val="Hyperlink"/>
-                </w:rPr>
-                <w:t>sti</w:t>
-              </w:r>
-              <w:proofErr w:type="spellEnd"/>
-              <w:r>
-                <w:rPr>
-                  <w:rStyle w:val="Hyperlink"/>
-                </w:rPr>
-                <w:t>/</w:t>
-              </w:r>
-              <w:proofErr w:type="spellStart"/>
-              <w:r>
-                <w:rPr>
-                  <w:rStyle w:val="Hyperlink"/>
-                </w:rPr>
-                <w:t>tr</w:t>
-              </w:r>
-              <w:proofErr w:type="spellEnd"/>
-              <w:r>
-                <w:rPr>
-                  <w:rStyle w:val="Hyperlink"/>
-                </w:rPr>
-                <w:t>/</w:t>
-              </w:r>
-              <w:proofErr w:type="spellStart"/>
-              <w:r>
-                <w:rPr>
-                  <w:rStyle w:val="Hyperlink"/>
-                </w:rPr>
-                <w:t>pdf</w:t>
-              </w:r>
-              <w:proofErr w:type="spellEnd"/>
-              <w:r>
-                <w:rPr>
-                  <w:rStyle w:val="Hyperlink"/>
-                </w:rPr>
-                <w:t>/ADA559181.pdf</w:t>
+                <w:t>https://apps.dtic.mil/sti/tr/pdf/ADA559181.pdf</w:t>
               </w:r>
             </w:hyperlink>
           </w:p>
@@ -384,35 +323,7 @@
                 <w:rPr>
                   <w:rStyle w:val="Hyperlink"/>
                 </w:rPr>
-                <w:t>https://</w:t>
-              </w:r>
-              <w:proofErr w:type="spellStart"/>
-              <w:r>
-                <w:rPr>
-                  <w:rStyle w:val="Hyperlink"/>
-                </w:rPr>
-                <w:t>petsymposium.org</w:t>
-              </w:r>
-              <w:proofErr w:type="spellEnd"/>
-              <w:r>
-                <w:rPr>
-                  <w:rStyle w:val="Hyperlink"/>
-                </w:rPr>
-                <w:t>/</w:t>
-              </w:r>
-              <w:proofErr w:type="spellStart"/>
-              <w:r>
-                <w:rPr>
-                  <w:rStyle w:val="Hyperlink"/>
-                </w:rPr>
-                <w:t>popets</w:t>
-              </w:r>
-              <w:proofErr w:type="spellEnd"/>
-              <w:r>
-                <w:rPr>
-                  <w:rStyle w:val="Hyperlink"/>
-                </w:rPr>
-                <w:t>/2023/popets-2023-0125.pdf</w:t>
+                <w:t>https://petsymposium.org/popets/2023/popets-2023-0125.pdf</w:t>
               </w:r>
             </w:hyperlink>
           </w:p>
@@ -425,35 +336,7 @@
                 <w:rPr>
                   <w:rStyle w:val="Hyperlink"/>
                 </w:rPr>
-                <w:t>https://</w:t>
-              </w:r>
-              <w:proofErr w:type="spellStart"/>
-              <w:r>
-                <w:rPr>
-                  <w:rStyle w:val="Hyperlink"/>
-                </w:rPr>
-                <w:t>petsymposium.org</w:t>
-              </w:r>
-              <w:proofErr w:type="spellEnd"/>
-              <w:r>
-                <w:rPr>
-                  <w:rStyle w:val="Hyperlink"/>
-                </w:rPr>
-                <w:t>/</w:t>
-              </w:r>
-              <w:proofErr w:type="spellStart"/>
-              <w:r>
-                <w:rPr>
-                  <w:rStyle w:val="Hyperlink"/>
-                </w:rPr>
-                <w:t>popets</w:t>
-              </w:r>
-              <w:proofErr w:type="spellEnd"/>
-              <w:r>
-                <w:rPr>
-                  <w:rStyle w:val="Hyperlink"/>
-                </w:rPr>
-                <w:t>/2016/popets-2016-0027.pdf</w:t>
+                <w:t>https://petsymposium.org/popets/2016/popets-2016-0027.pdf</w:t>
               </w:r>
             </w:hyperlink>
           </w:p>
@@ -476,7 +359,7 @@
           </w:tcPr>
           <w:p>
             <w:pPr>
-              <w:pStyle w:val="ListParagraph"/>
+              <w:pStyle w:val="Listenabsatz"/>
               <w:numPr>
                 <w:ilvl w:val="0"/>
                 <w:numId w:val="15"/>
@@ -497,7 +380,7 @@
           </w:p>
           <w:p>
             <w:pPr>
-              <w:pStyle w:val="ListParagraph"/>
+              <w:pStyle w:val="Listenabsatz"/>
               <w:numPr>
                 <w:ilvl w:val="0"/>
                 <w:numId w:val="15"/>
@@ -541,54 +424,44 @@
           </w:p>
           <w:p>
             <w:pPr>
-              <w:pStyle w:val="ListParagraph"/>
+              <w:pStyle w:val="Listenabsatz"/>
               <w:numPr>
                 <w:ilvl w:val="0"/>
                 <w:numId w:val="15"/>
               </w:numPr>
               <w:spacing w:line="240" w:lineRule="auto"/>
               <w:rPr>
-                <w:rStyle w:val="Strong"/>
+                <w:rStyle w:val="Fett"/>
                 <w:b w:val="0"/>
                 <w:bCs w:val="0"/>
               </w:rPr>
             </w:pPr>
             <w:r>
               <w:rPr>
-                <w:rStyle w:val="Strong"/>
+                <w:rStyle w:val="Fett"/>
                 <w:b w:val="0"/>
                 <w:bCs w:val="0"/>
               </w:rPr>
-              <w:t xml:space="preserve">Aufgebaute Shadow Simulationsumgebung in einer VM von </w:t>
-            </w:r>
-            <w:proofErr w:type="spellStart"/>
-            <w:r>
-              <w:rPr>
-                <w:rStyle w:val="Strong"/>
-                <w:b w:val="0"/>
-                <w:bCs w:val="0"/>
-              </w:rPr>
-              <w:t>labservices.ch</w:t>
-            </w:r>
-            <w:proofErr w:type="spellEnd"/>
+              <w:t>Aufgebaute Shadow Simulationsumgebung in einer VM von labservices.ch</w:t>
+            </w:r>
           </w:p>
           <w:p>
             <w:pPr>
-              <w:pStyle w:val="ListParagraph"/>
+              <w:pStyle w:val="Listenabsatz"/>
               <w:numPr>
                 <w:ilvl w:val="0"/>
                 <w:numId w:val="15"/>
               </w:numPr>
               <w:spacing w:line="240" w:lineRule="auto"/>
               <w:rPr>
-                <w:rStyle w:val="Strong"/>
+                <w:rStyle w:val="Fett"/>
                 <w:b w:val="0"/>
                 <w:bCs w:val="0"/>
               </w:rPr>
             </w:pPr>
             <w:r>
               <w:rPr>
-                <w:rStyle w:val="Strong"/>
+                <w:rStyle w:val="Fett"/>
                 <w:b w:val="0"/>
                 <w:bCs w:val="0"/>
               </w:rPr>
@@ -597,7 +470,7 @@
           </w:p>
           <w:p>
             <w:pPr>
-              <w:pStyle w:val="ListParagraph"/>
+              <w:pStyle w:val="Listenabsatz"/>
               <w:numPr>
                 <w:ilvl w:val="0"/>
                 <w:numId w:val="15"/>
@@ -631,54 +504,15 @@
               <w:spacing w:line="240" w:lineRule="auto"/>
             </w:pPr>
             <w:r>
-              <w:t>DF:</w:t>
-            </w:r>
-            <w:r>
-              <w:t xml:space="preserve">     </w:t>
+              <w:t xml:space="preserve">DF:     </w:t>
             </w:r>
             <w:hyperlink r:id="rId19" w:history="1">
               <w:r>
                 <w:rPr>
                   <w:rStyle w:val="Hyperlink"/>
                 </w:rPr>
-                <w:t>https://</w:t>
+                <w:t>https://github.com/deep-fingerprinting/df</w:t>
               </w:r>
-              <w:proofErr w:type="spellStart"/>
-              <w:r>
-                <w:rPr>
-                  <w:rStyle w:val="Hyperlink"/>
-                </w:rPr>
-                <w:t>github.com</w:t>
-              </w:r>
-              <w:proofErr w:type="spellEnd"/>
-              <w:r>
-                <w:rPr>
-                  <w:rStyle w:val="Hyperlink"/>
-                </w:rPr>
-                <w:t>/</w:t>
-              </w:r>
-              <w:proofErr w:type="spellStart"/>
-              <w:r>
-                <w:rPr>
-                  <w:rStyle w:val="Hyperlink"/>
-                </w:rPr>
-                <w:t>deep</w:t>
-              </w:r>
-              <w:proofErr w:type="spellEnd"/>
-              <w:r>
-                <w:rPr>
-                  <w:rStyle w:val="Hyperlink"/>
-                </w:rPr>
-                <w:t>-fingerprinting/</w:t>
-              </w:r>
-              <w:proofErr w:type="spellStart"/>
-              <w:r>
-                <w:rPr>
-                  <w:rStyle w:val="Hyperlink"/>
-                </w:rPr>
-                <w:t>df</w:t>
-              </w:r>
-              <w:proofErr w:type="spellEnd"/>
             </w:hyperlink>
             <w:r>
               <w:t xml:space="preserve"> </w:t>
@@ -701,47 +535,7 @@
                 <w:rPr>
                   <w:rStyle w:val="Hyperlink"/>
                 </w:rPr>
-                <w:t>https://</w:t>
-              </w:r>
-              <w:proofErr w:type="spellStart"/>
-              <w:r>
-                <w:rPr>
-                  <w:rStyle w:val="Hyperlink"/>
-                </w:rPr>
-                <w:t>github.com</w:t>
-              </w:r>
-              <w:proofErr w:type="spellEnd"/>
-              <w:r>
-                <w:rPr>
-                  <w:rStyle w:val="Hyperlink"/>
-                </w:rPr>
-                <w:t>/</w:t>
-              </w:r>
-              <w:proofErr w:type="spellStart"/>
-              <w:r>
-                <w:rPr>
-                  <w:rStyle w:val="Hyperlink"/>
-                </w:rPr>
-                <w:t>Xinhao</w:t>
-              </w:r>
-              <w:proofErr w:type="spellEnd"/>
-              <w:r>
-                <w:rPr>
-                  <w:rStyle w:val="Hyperlink"/>
-                </w:rPr>
-                <w:t>-Deng/Website-Fi</w:t>
-              </w:r>
-              <w:r>
-                <w:rPr>
-                  <w:rStyle w:val="Hyperlink"/>
-                </w:rPr>
-                <w:t>n</w:t>
-              </w:r>
-              <w:r>
-                <w:rPr>
-                  <w:rStyle w:val="Hyperlink"/>
-                </w:rPr>
-                <w:t>gerprinting-Library</w:t>
+                <w:t>https://github.com/Xinhao-Deng/Website-Fingerprinting-Library</w:t>
               </w:r>
             </w:hyperlink>
             <w:r>
@@ -768,7 +562,7 @@
           </w:tcPr>
           <w:p>
             <w:pPr>
-              <w:pStyle w:val="ListParagraph"/>
+              <w:pStyle w:val="Listenabsatz"/>
               <w:numPr>
                 <w:ilvl w:val="0"/>
                 <w:numId w:val="15"/>
@@ -780,7 +574,7 @@
           </w:p>
           <w:p>
             <w:pPr>
-              <w:pStyle w:val="ListParagraph"/>
+              <w:pStyle w:val="Listenabsatz"/>
               <w:numPr>
                 <w:ilvl w:val="0"/>
                 <w:numId w:val="15"/>
@@ -868,7 +662,7 @@
     </w:p>
     <w:tbl>
       <w:tblPr>
-        <w:tblStyle w:val="TableGrid"/>
+        <w:tblStyle w:val="Tabellenraster"/>
         <w:tblW w:w="0" w:type="auto"/>
         <w:tblCellMar>
           <w:top w:w="28" w:type="dxa"/>
@@ -970,7 +764,7 @@
     </w:p>
     <w:tbl>
       <w:tblPr>
-        <w:tblStyle w:val="TableGrid"/>
+        <w:tblStyle w:val="Tabellenraster"/>
         <w:tblW w:w="0" w:type="auto"/>
         <w:tblCellMar>
           <w:top w:w="28" w:type="dxa"/>
@@ -1021,21 +815,14 @@
           </w:tcPr>
           <w:p>
             <w:r>
-              <w:t xml:space="preserve">Dr. </w:t>
-            </w:r>
-            <w:proofErr w:type="spellStart"/>
-            <w:r>
-              <w:t>Rsdwan</w:t>
-            </w:r>
-            <w:proofErr w:type="spellEnd"/>
-            <w:r>
-              <w:t xml:space="preserve"> </w:t>
-            </w:r>
-            <w:proofErr w:type="spellStart"/>
-            <w:r>
-              <w:t>Eskhita</w:t>
-            </w:r>
-            <w:proofErr w:type="spellEnd"/>
+              <w:t>Dr. R</w:t>
+            </w:r>
+            <w:r>
+              <w:t>a</w:t>
+            </w:r>
+            <w:r>
+              <w:t>dwan Eskhita</w:t>
+            </w:r>
           </w:p>
         </w:tc>
       </w:tr>
@@ -1135,11 +922,9 @@
             <w:tcW w:w="7421" w:type="dxa"/>
           </w:tcPr>
           <w:p>
-            <w:proofErr w:type="spellStart"/>
             <w:r>
               <w:t>radwan.eskhita@hslu.ch</w:t>
             </w:r>
-            <w:proofErr w:type="spellEnd"/>
           </w:p>
         </w:tc>
       </w:tr>
@@ -1203,7 +988,7 @@
 <w:ftr xmlns:wpc="http://schemas.microsoft.com/office/word/2010/wordprocessingCanvas" xmlns:cx="http://schemas.microsoft.com/office/drawing/2014/chartex" xmlns:cx1="http://schemas.microsoft.com/office/drawing/2015/9/8/chartex" xmlns:cx2="http://schemas.microsoft.com/office/drawing/2015/10/21/chartex" xmlns:cx3="http://schemas.microsoft.com/office/drawing/2016/5/9/chartex" xmlns:cx4="http://schemas.microsoft.com/office/drawing/2016/5/10/chartex" xmlns:cx5="http://schemas.microsoft.com/office/drawing/2016/5/11/chartex" xmlns:cx6="http://schemas.microsoft.com/office/drawing/2016/5/12/chartex" xmlns:cx7="http://schemas.microsoft.com/office/drawing/2016/5/13/chartex" xmlns:cx8="http://schemas.microsoft.com/office/drawing/2016/5/14/chartex" xmlns:mc="http://schemas.openxmlformats.org/markup-compatibility/2006" xmlns:aink="http://schemas.microsoft.com/office/drawing/2016/ink" xmlns:am3d="http://schemas.microsoft.com/office/drawing/2017/model3d" xmlns:o="urn:schemas-microsoft-com:office:office" xmlns:oel="http://schemas.microsoft.com/office/2019/extlst" xmlns:r="http://schemas.openxmlformats.org/officeDocument/2006/relationships" xmlns:m="http://schemas.openxmlformats.org/officeDocument/2006/math" xmlns:v="urn:schemas-microsoft-com:vml" xmlns:wp14="http://schemas.microsoft.com/office/word/2010/wordprocessingDrawing" xmlns:wp="http://schemas.openxmlformats.org/drawingml/2006/wordprocessingDrawing" xmlns:w10="urn:schemas-microsoft-com:office:word" xmlns:w="http://schemas.openxmlformats.org/wordprocessingml/2006/main" xmlns:w14="http://schemas.microsoft.com/office/word/2010/wordml" xmlns:w15="http://schemas.microsoft.com/office/word/2012/wordml" xmlns:w16cex="http://schemas.microsoft.com/office/word/2018/wordml/cex" xmlns:w16cid="http://schemas.microsoft.com/office/word/2016/wordml/cid" xmlns:w16="http://schemas.microsoft.com/office/word/2018/wordml" xmlns:w16du="http://schemas.microsoft.com/office/word/2023/wordml/word16du" xmlns:w16sdtdh="http://schemas.microsoft.com/office/word/2020/wordml/sdtdatahash" xmlns:w16sdtfl="http://schemas.microsoft.com/office/word/2024/wordml/sdtformatlock" xmlns:w16se="http://schemas.microsoft.com/office/word/2015/wordml/symex" xmlns:wpg="http://schemas.microsoft.com/office/word/2010/wordprocessingGroup" xmlns:wpi="http://schemas.microsoft.com/office/word/2010/wordprocessingInk" xmlns:wne="http://schemas.microsoft.com/office/word/2006/wordml" xmlns:wps="http://schemas.microsoft.com/office/word/2010/wordprocessingShape" mc:Ignorable="w14 w15 w16se w16cid w16 w16cex w16sdtdh w16sdtfl w16du wp14">
   <w:p>
     <w:pPr>
-      <w:pStyle w:val="Footer"/>
+      <w:pStyle w:val="Fuzeile"/>
     </w:pPr>
   </w:p>
 </w:ftr>
@@ -1213,7 +998,7 @@
 <w:ftr xmlns:wpc="http://schemas.microsoft.com/office/word/2010/wordprocessingCanvas" xmlns:cx="http://schemas.microsoft.com/office/drawing/2014/chartex" xmlns:cx1="http://schemas.microsoft.com/office/drawing/2015/9/8/chartex" xmlns:cx2="http://schemas.microsoft.com/office/drawing/2015/10/21/chartex" xmlns:cx3="http://schemas.microsoft.com/office/drawing/2016/5/9/chartex" xmlns:cx4="http://schemas.microsoft.com/office/drawing/2016/5/10/chartex" xmlns:cx5="http://schemas.microsoft.com/office/drawing/2016/5/11/chartex" xmlns:cx6="http://schemas.microsoft.com/office/drawing/2016/5/12/chartex" xmlns:cx7="http://schemas.microsoft.com/office/drawing/2016/5/13/chartex" xmlns:cx8="http://schemas.microsoft.com/office/drawing/2016/5/14/chartex" xmlns:mc="http://schemas.openxmlformats.org/markup-compatibility/2006" xmlns:aink="http://schemas.microsoft.com/office/drawing/2016/ink" xmlns:am3d="http://schemas.microsoft.com/office/drawing/2017/model3d" xmlns:o="urn:schemas-microsoft-com:office:office" xmlns:oel="http://schemas.microsoft.com/office/2019/extlst" xmlns:r="http://schemas.openxmlformats.org/officeDocument/2006/relationships" xmlns:m="http://schemas.openxmlformats.org/officeDocument/2006/math" xmlns:v="urn:schemas-microsoft-com:vml" xmlns:wp14="http://schemas.microsoft.com/office/word/2010/wordprocessingDrawing" xmlns:wp="http://schemas.openxmlformats.org/drawingml/2006/wordprocessingDrawing" xmlns:w10="urn:schemas-microsoft-com:office:word" xmlns:w="http://schemas.openxmlformats.org/wordprocessingml/2006/main" xmlns:w14="http://schemas.microsoft.com/office/word/2010/wordml" xmlns:w15="http://schemas.microsoft.com/office/word/2012/wordml" xmlns:w16cex="http://schemas.microsoft.com/office/word/2018/wordml/cex" xmlns:w16cid="http://schemas.microsoft.com/office/word/2016/wordml/cid" xmlns:w16="http://schemas.microsoft.com/office/word/2018/wordml" xmlns:w16du="http://schemas.microsoft.com/office/word/2023/wordml/word16du" xmlns:w16sdtdh="http://schemas.microsoft.com/office/word/2020/wordml/sdtdatahash" xmlns:w16sdtfl="http://schemas.microsoft.com/office/word/2024/wordml/sdtformatlock" xmlns:w16se="http://schemas.microsoft.com/office/word/2015/wordml/symex" xmlns:wpg="http://schemas.microsoft.com/office/word/2010/wordprocessingGroup" xmlns:wpi="http://schemas.microsoft.com/office/word/2010/wordprocessingInk" xmlns:wne="http://schemas.microsoft.com/office/word/2006/wordml" xmlns:wps="http://schemas.microsoft.com/office/word/2010/wordprocessingShape" mc:Ignorable="w14 w15 w16se w16cid w16 w16cex w16sdtdh w16sdtfl w16du wp14">
   <w:p>
     <w:pPr>
-      <w:pStyle w:val="Footer"/>
+      <w:pStyle w:val="Fuzeile"/>
       <w:tabs>
         <w:tab w:val="clear" w:pos="4513"/>
         <w:tab w:val="clear" w:pos="9026"/>
@@ -1318,7 +1103,7 @@
 <w:ftr xmlns:wpc="http://schemas.microsoft.com/office/word/2010/wordprocessingCanvas" xmlns:cx="http://schemas.microsoft.com/office/drawing/2014/chartex" xmlns:cx1="http://schemas.microsoft.com/office/drawing/2015/9/8/chartex" xmlns:cx2="http://schemas.microsoft.com/office/drawing/2015/10/21/chartex" xmlns:cx3="http://schemas.microsoft.com/office/drawing/2016/5/9/chartex" xmlns:cx4="http://schemas.microsoft.com/office/drawing/2016/5/10/chartex" xmlns:cx5="http://schemas.microsoft.com/office/drawing/2016/5/11/chartex" xmlns:cx6="http://schemas.microsoft.com/office/drawing/2016/5/12/chartex" xmlns:cx7="http://schemas.microsoft.com/office/drawing/2016/5/13/chartex" xmlns:cx8="http://schemas.microsoft.com/office/drawing/2016/5/14/chartex" xmlns:mc="http://schemas.openxmlformats.org/markup-compatibility/2006" xmlns:aink="http://schemas.microsoft.com/office/drawing/2016/ink" xmlns:am3d="http://schemas.microsoft.com/office/drawing/2017/model3d" xmlns:o="urn:schemas-microsoft-com:office:office" xmlns:oel="http://schemas.microsoft.com/office/2019/extlst" xmlns:r="http://schemas.openxmlformats.org/officeDocument/2006/relationships" xmlns:m="http://schemas.openxmlformats.org/officeDocument/2006/math" xmlns:v="urn:schemas-microsoft-com:vml" xmlns:wp14="http://schemas.microsoft.com/office/word/2010/wordprocessingDrawing" xmlns:wp="http://schemas.openxmlformats.org/drawingml/2006/wordprocessingDrawing" xmlns:w10="urn:schemas-microsoft-com:office:word" xmlns:w="http://schemas.openxmlformats.org/wordprocessingml/2006/main" xmlns:w14="http://schemas.microsoft.com/office/word/2010/wordml" xmlns:w15="http://schemas.microsoft.com/office/word/2012/wordml" xmlns:w16cex="http://schemas.microsoft.com/office/word/2018/wordml/cex" xmlns:w16cid="http://schemas.microsoft.com/office/word/2016/wordml/cid" xmlns:w16="http://schemas.microsoft.com/office/word/2018/wordml" xmlns:w16du="http://schemas.microsoft.com/office/word/2023/wordml/word16du" xmlns:w16sdtdh="http://schemas.microsoft.com/office/word/2020/wordml/sdtdatahash" xmlns:w16sdtfl="http://schemas.microsoft.com/office/word/2024/wordml/sdtformatlock" xmlns:w16se="http://schemas.microsoft.com/office/word/2015/wordml/symex" xmlns:wpg="http://schemas.microsoft.com/office/word/2010/wordprocessingGroup" xmlns:wpi="http://schemas.microsoft.com/office/word/2010/wordprocessingInk" xmlns:wne="http://schemas.microsoft.com/office/word/2006/wordml" xmlns:wps="http://schemas.microsoft.com/office/word/2010/wordprocessingShape" mc:Ignorable="w14 w15 w16se w16cid w16 w16cex w16sdtdh w16sdtfl w16du wp14">
   <w:p>
     <w:pPr>
-      <w:pStyle w:val="Footer"/>
+      <w:pStyle w:val="Fuzeile"/>
     </w:pPr>
   </w:p>
 </w:ftr>
@@ -1328,7 +1113,7 @@
 <w:ftr xmlns:wpc="http://schemas.microsoft.com/office/word/2010/wordprocessingCanvas" xmlns:cx="http://schemas.microsoft.com/office/drawing/2014/chartex" xmlns:cx1="http://schemas.microsoft.com/office/drawing/2015/9/8/chartex" xmlns:cx2="http://schemas.microsoft.com/office/drawing/2015/10/21/chartex" xmlns:cx3="http://schemas.microsoft.com/office/drawing/2016/5/9/chartex" xmlns:cx4="http://schemas.microsoft.com/office/drawing/2016/5/10/chartex" xmlns:cx5="http://schemas.microsoft.com/office/drawing/2016/5/11/chartex" xmlns:cx6="http://schemas.microsoft.com/office/drawing/2016/5/12/chartex" xmlns:cx7="http://schemas.microsoft.com/office/drawing/2016/5/13/chartex" xmlns:cx8="http://schemas.microsoft.com/office/drawing/2016/5/14/chartex" xmlns:mc="http://schemas.openxmlformats.org/markup-compatibility/2006" xmlns:aink="http://schemas.microsoft.com/office/drawing/2016/ink" xmlns:am3d="http://schemas.microsoft.com/office/drawing/2017/model3d" xmlns:o="urn:schemas-microsoft-com:office:office" xmlns:oel="http://schemas.microsoft.com/office/2019/extlst" xmlns:r="http://schemas.openxmlformats.org/officeDocument/2006/relationships" xmlns:m="http://schemas.openxmlformats.org/officeDocument/2006/math" xmlns:v="urn:schemas-microsoft-com:vml" xmlns:wp14="http://schemas.microsoft.com/office/word/2010/wordprocessingDrawing" xmlns:wp="http://schemas.openxmlformats.org/drawingml/2006/wordprocessingDrawing" xmlns:w10="urn:schemas-microsoft-com:office:word" xmlns:w="http://schemas.openxmlformats.org/wordprocessingml/2006/main" xmlns:w14="http://schemas.microsoft.com/office/word/2010/wordml" xmlns:w15="http://schemas.microsoft.com/office/word/2012/wordml" xmlns:w16cex="http://schemas.microsoft.com/office/word/2018/wordml/cex" xmlns:w16cid="http://schemas.microsoft.com/office/word/2016/wordml/cid" xmlns:w16="http://schemas.microsoft.com/office/word/2018/wordml" xmlns:w16du="http://schemas.microsoft.com/office/word/2023/wordml/word16du" xmlns:w16sdtdh="http://schemas.microsoft.com/office/word/2020/wordml/sdtdatahash" xmlns:w16sdtfl="http://schemas.microsoft.com/office/word/2024/wordml/sdtformatlock" xmlns:w16se="http://schemas.microsoft.com/office/word/2015/wordml/symex" xmlns:wpg="http://schemas.microsoft.com/office/word/2010/wordprocessingGroup" xmlns:wpi="http://schemas.microsoft.com/office/word/2010/wordprocessingInk" xmlns:wne="http://schemas.microsoft.com/office/word/2006/wordml" xmlns:wps="http://schemas.microsoft.com/office/word/2010/wordprocessingShape" mc:Ignorable="w14 w15 w16se w16cid w16 w16cex w16sdtdh w16sdtfl w16du wp14">
   <w:p>
     <w:pPr>
-      <w:pStyle w:val="Footer"/>
+      <w:pStyle w:val="Fuzeile"/>
     </w:pPr>
   </w:p>
 </w:ftr>
@@ -1338,7 +1123,7 @@
 <w:ftr xmlns:wpc="http://schemas.microsoft.com/office/word/2010/wordprocessingCanvas" xmlns:cx="http://schemas.microsoft.com/office/drawing/2014/chartex" xmlns:cx1="http://schemas.microsoft.com/office/drawing/2015/9/8/chartex" xmlns:cx2="http://schemas.microsoft.com/office/drawing/2015/10/21/chartex" xmlns:cx3="http://schemas.microsoft.com/office/drawing/2016/5/9/chartex" xmlns:cx4="http://schemas.microsoft.com/office/drawing/2016/5/10/chartex" xmlns:cx5="http://schemas.microsoft.com/office/drawing/2016/5/11/chartex" xmlns:cx6="http://schemas.microsoft.com/office/drawing/2016/5/12/chartex" xmlns:cx7="http://schemas.microsoft.com/office/drawing/2016/5/13/chartex" xmlns:cx8="http://schemas.microsoft.com/office/drawing/2016/5/14/chartex" xmlns:mc="http://schemas.openxmlformats.org/markup-compatibility/2006" xmlns:aink="http://schemas.microsoft.com/office/drawing/2016/ink" xmlns:am3d="http://schemas.microsoft.com/office/drawing/2017/model3d" xmlns:o="urn:schemas-microsoft-com:office:office" xmlns:oel="http://schemas.microsoft.com/office/2019/extlst" xmlns:r="http://schemas.openxmlformats.org/officeDocument/2006/relationships" xmlns:m="http://schemas.openxmlformats.org/officeDocument/2006/math" xmlns:v="urn:schemas-microsoft-com:vml" xmlns:wp14="http://schemas.microsoft.com/office/word/2010/wordprocessingDrawing" xmlns:wp="http://schemas.openxmlformats.org/drawingml/2006/wordprocessingDrawing" xmlns:w10="urn:schemas-microsoft-com:office:word" xmlns:w="http://schemas.openxmlformats.org/wordprocessingml/2006/main" xmlns:w14="http://schemas.microsoft.com/office/word/2010/wordml" xmlns:w15="http://schemas.microsoft.com/office/word/2012/wordml" xmlns:w16cex="http://schemas.microsoft.com/office/word/2018/wordml/cex" xmlns:w16cid="http://schemas.microsoft.com/office/word/2016/wordml/cid" xmlns:w16="http://schemas.microsoft.com/office/word/2018/wordml" xmlns:w16du="http://schemas.microsoft.com/office/word/2023/wordml/word16du" xmlns:w16sdtdh="http://schemas.microsoft.com/office/word/2020/wordml/sdtdatahash" xmlns:w16sdtfl="http://schemas.microsoft.com/office/word/2024/wordml/sdtformatlock" xmlns:w16se="http://schemas.microsoft.com/office/word/2015/wordml/symex" xmlns:wpg="http://schemas.microsoft.com/office/word/2010/wordprocessingGroup" xmlns:wpi="http://schemas.microsoft.com/office/word/2010/wordprocessingInk" xmlns:wne="http://schemas.microsoft.com/office/word/2006/wordml" xmlns:wps="http://schemas.microsoft.com/office/word/2010/wordprocessingShape" mc:Ignorable="w14 w15 w16se w16cid w16 w16cex w16sdtdh w16sdtfl w16du wp14">
   <w:p>
     <w:pPr>
-      <w:pStyle w:val="Footer"/>
+      <w:pStyle w:val="Fuzeile"/>
       <w:tabs>
         <w:tab w:val="clear" w:pos="4513"/>
         <w:tab w:val="clear" w:pos="9026"/>
@@ -1502,7 +1287,7 @@
 <w:ftr xmlns:wpc="http://schemas.microsoft.com/office/word/2010/wordprocessingCanvas" xmlns:cx="http://schemas.microsoft.com/office/drawing/2014/chartex" xmlns:cx1="http://schemas.microsoft.com/office/drawing/2015/9/8/chartex" xmlns:cx2="http://schemas.microsoft.com/office/drawing/2015/10/21/chartex" xmlns:cx3="http://schemas.microsoft.com/office/drawing/2016/5/9/chartex" xmlns:cx4="http://schemas.microsoft.com/office/drawing/2016/5/10/chartex" xmlns:cx5="http://schemas.microsoft.com/office/drawing/2016/5/11/chartex" xmlns:cx6="http://schemas.microsoft.com/office/drawing/2016/5/12/chartex" xmlns:cx7="http://schemas.microsoft.com/office/drawing/2016/5/13/chartex" xmlns:cx8="http://schemas.microsoft.com/office/drawing/2016/5/14/chartex" xmlns:mc="http://schemas.openxmlformats.org/markup-compatibility/2006" xmlns:aink="http://schemas.microsoft.com/office/drawing/2016/ink" xmlns:am3d="http://schemas.microsoft.com/office/drawing/2017/model3d" xmlns:o="urn:schemas-microsoft-com:office:office" xmlns:oel="http://schemas.microsoft.com/office/2019/extlst" xmlns:r="http://schemas.openxmlformats.org/officeDocument/2006/relationships" xmlns:m="http://schemas.openxmlformats.org/officeDocument/2006/math" xmlns:v="urn:schemas-microsoft-com:vml" xmlns:wp14="http://schemas.microsoft.com/office/word/2010/wordprocessingDrawing" xmlns:wp="http://schemas.openxmlformats.org/drawingml/2006/wordprocessingDrawing" xmlns:w10="urn:schemas-microsoft-com:office:word" xmlns:w="http://schemas.openxmlformats.org/wordprocessingml/2006/main" xmlns:w14="http://schemas.microsoft.com/office/word/2010/wordml" xmlns:w15="http://schemas.microsoft.com/office/word/2012/wordml" xmlns:w16cex="http://schemas.microsoft.com/office/word/2018/wordml/cex" xmlns:w16cid="http://schemas.microsoft.com/office/word/2016/wordml/cid" xmlns:w16="http://schemas.microsoft.com/office/word/2018/wordml" xmlns:w16du="http://schemas.microsoft.com/office/word/2023/wordml/word16du" xmlns:w16sdtdh="http://schemas.microsoft.com/office/word/2020/wordml/sdtdatahash" xmlns:w16sdtfl="http://schemas.microsoft.com/office/word/2024/wordml/sdtformatlock" xmlns:w16se="http://schemas.microsoft.com/office/word/2015/wordml/symex" xmlns:wpg="http://schemas.microsoft.com/office/word/2010/wordprocessingGroup" xmlns:wpi="http://schemas.microsoft.com/office/word/2010/wordprocessingInk" xmlns:wne="http://schemas.microsoft.com/office/word/2006/wordml" xmlns:wps="http://schemas.microsoft.com/office/word/2010/wordprocessingShape" mc:Ignorable="w14 w15 w16se w16cid w16 w16cex w16sdtdh w16sdtfl w16du wp14">
   <w:p>
     <w:pPr>
-      <w:pStyle w:val="Footer"/>
+      <w:pStyle w:val="Fuzeile"/>
     </w:pPr>
   </w:p>
 </w:ftr>
@@ -1531,7 +1316,7 @@
 <w:hdr xmlns:wpc="http://schemas.microsoft.com/office/word/2010/wordprocessingCanvas" xmlns:cx="http://schemas.microsoft.com/office/drawing/2014/chartex" xmlns:cx1="http://schemas.microsoft.com/office/drawing/2015/9/8/chartex" xmlns:cx2="http://schemas.microsoft.com/office/drawing/2015/10/21/chartex" xmlns:cx3="http://schemas.microsoft.com/office/drawing/2016/5/9/chartex" xmlns:cx4="http://schemas.microsoft.com/office/drawing/2016/5/10/chartex" xmlns:cx5="http://schemas.microsoft.com/office/drawing/2016/5/11/chartex" xmlns:cx6="http://schemas.microsoft.com/office/drawing/2016/5/12/chartex" xmlns:cx7="http://schemas.microsoft.com/office/drawing/2016/5/13/chartex" xmlns:cx8="http://schemas.microsoft.com/office/drawing/2016/5/14/chartex" xmlns:mc="http://schemas.openxmlformats.org/markup-compatibility/2006" xmlns:aink="http://schemas.microsoft.com/office/drawing/2016/ink" xmlns:am3d="http://schemas.microsoft.com/office/drawing/2017/model3d" xmlns:o="urn:schemas-microsoft-com:office:office" xmlns:oel="http://schemas.microsoft.com/office/2019/extlst" xmlns:r="http://schemas.openxmlformats.org/officeDocument/2006/relationships" xmlns:m="http://schemas.openxmlformats.org/officeDocument/2006/math" xmlns:v="urn:schemas-microsoft-com:vml" xmlns:wp14="http://schemas.microsoft.com/office/word/2010/wordprocessingDrawing" xmlns:wp="http://schemas.openxmlformats.org/drawingml/2006/wordprocessingDrawing" xmlns:w10="urn:schemas-microsoft-com:office:word" xmlns:w="http://schemas.openxmlformats.org/wordprocessingml/2006/main" xmlns:w14="http://schemas.microsoft.com/office/word/2010/wordml" xmlns:w15="http://schemas.microsoft.com/office/word/2012/wordml" xmlns:w16cex="http://schemas.microsoft.com/office/word/2018/wordml/cex" xmlns:w16cid="http://schemas.microsoft.com/office/word/2016/wordml/cid" xmlns:w16="http://schemas.microsoft.com/office/word/2018/wordml" xmlns:w16du="http://schemas.microsoft.com/office/word/2023/wordml/word16du" xmlns:w16sdtdh="http://schemas.microsoft.com/office/word/2020/wordml/sdtdatahash" xmlns:w16sdtfl="http://schemas.microsoft.com/office/word/2024/wordml/sdtformatlock" xmlns:w16se="http://schemas.microsoft.com/office/word/2015/wordml/symex" xmlns:wpg="http://schemas.microsoft.com/office/word/2010/wordprocessingGroup" xmlns:wpi="http://schemas.microsoft.com/office/word/2010/wordprocessingInk" xmlns:wne="http://schemas.microsoft.com/office/word/2006/wordml" xmlns:wps="http://schemas.microsoft.com/office/word/2010/wordprocessingShape" mc:Ignorable="w14 w15 w16se w16cid w16 w16cex w16sdtdh w16sdtfl w16du wp14">
   <w:p>
     <w:pPr>
-      <w:pStyle w:val="Header"/>
+      <w:pStyle w:val="Kopfzeile"/>
     </w:pPr>
   </w:p>
 </w:hdr>
@@ -1738,7 +1523,7 @@
 <w:hdr xmlns:wpc="http://schemas.microsoft.com/office/word/2010/wordprocessingCanvas" xmlns:cx="http://schemas.microsoft.com/office/drawing/2014/chartex" xmlns:cx1="http://schemas.microsoft.com/office/drawing/2015/9/8/chartex" xmlns:cx2="http://schemas.microsoft.com/office/drawing/2015/10/21/chartex" xmlns:cx3="http://schemas.microsoft.com/office/drawing/2016/5/9/chartex" xmlns:cx4="http://schemas.microsoft.com/office/drawing/2016/5/10/chartex" xmlns:cx5="http://schemas.microsoft.com/office/drawing/2016/5/11/chartex" xmlns:cx6="http://schemas.microsoft.com/office/drawing/2016/5/12/chartex" xmlns:cx7="http://schemas.microsoft.com/office/drawing/2016/5/13/chartex" xmlns:cx8="http://schemas.microsoft.com/office/drawing/2016/5/14/chartex" xmlns:mc="http://schemas.openxmlformats.org/markup-compatibility/2006" xmlns:aink="http://schemas.microsoft.com/office/drawing/2016/ink" xmlns:am3d="http://schemas.microsoft.com/office/drawing/2017/model3d" xmlns:o="urn:schemas-microsoft-com:office:office" xmlns:oel="http://schemas.microsoft.com/office/2019/extlst" xmlns:r="http://schemas.openxmlformats.org/officeDocument/2006/relationships" xmlns:m="http://schemas.openxmlformats.org/officeDocument/2006/math" xmlns:v="urn:schemas-microsoft-com:vml" xmlns:wp14="http://schemas.microsoft.com/office/word/2010/wordprocessingDrawing" xmlns:wp="http://schemas.openxmlformats.org/drawingml/2006/wordprocessingDrawing" xmlns:w10="urn:schemas-microsoft-com:office:word" xmlns:w="http://schemas.openxmlformats.org/wordprocessingml/2006/main" xmlns:w14="http://schemas.microsoft.com/office/word/2010/wordml" xmlns:w15="http://schemas.microsoft.com/office/word/2012/wordml" xmlns:w16cex="http://schemas.microsoft.com/office/word/2018/wordml/cex" xmlns:w16cid="http://schemas.microsoft.com/office/word/2016/wordml/cid" xmlns:w16="http://schemas.microsoft.com/office/word/2018/wordml" xmlns:w16du="http://schemas.microsoft.com/office/word/2023/wordml/word16du" xmlns:w16sdtdh="http://schemas.microsoft.com/office/word/2020/wordml/sdtdatahash" xmlns:w16sdtfl="http://schemas.microsoft.com/office/word/2024/wordml/sdtformatlock" xmlns:w16se="http://schemas.microsoft.com/office/word/2015/wordml/symex" xmlns:wpg="http://schemas.microsoft.com/office/word/2010/wordprocessingGroup" xmlns:wpi="http://schemas.microsoft.com/office/word/2010/wordprocessingInk" xmlns:wne="http://schemas.microsoft.com/office/word/2006/wordml" xmlns:wps="http://schemas.microsoft.com/office/word/2010/wordprocessingShape" mc:Ignorable="w14 w15 w16se w16cid w16 w16cex w16sdtdh w16sdtfl w16du wp14">
   <w:p>
     <w:pPr>
-      <w:pStyle w:val="Header"/>
+      <w:pStyle w:val="Kopfzeile"/>
     </w:pPr>
   </w:p>
 </w:hdr>
@@ -1748,7 +1533,7 @@
 <w:hdr xmlns:wpc="http://schemas.microsoft.com/office/word/2010/wordprocessingCanvas" xmlns:cx="http://schemas.microsoft.com/office/drawing/2014/chartex" xmlns:cx1="http://schemas.microsoft.com/office/drawing/2015/9/8/chartex" xmlns:cx2="http://schemas.microsoft.com/office/drawing/2015/10/21/chartex" xmlns:cx3="http://schemas.microsoft.com/office/drawing/2016/5/9/chartex" xmlns:cx4="http://schemas.microsoft.com/office/drawing/2016/5/10/chartex" xmlns:cx5="http://schemas.microsoft.com/office/drawing/2016/5/11/chartex" xmlns:cx6="http://schemas.microsoft.com/office/drawing/2016/5/12/chartex" xmlns:cx7="http://schemas.microsoft.com/office/drawing/2016/5/13/chartex" xmlns:cx8="http://schemas.microsoft.com/office/drawing/2016/5/14/chartex" xmlns:mc="http://schemas.openxmlformats.org/markup-compatibility/2006" xmlns:aink="http://schemas.microsoft.com/office/drawing/2016/ink" xmlns:am3d="http://schemas.microsoft.com/office/drawing/2017/model3d" xmlns:o="urn:schemas-microsoft-com:office:office" xmlns:oel="http://schemas.microsoft.com/office/2019/extlst" xmlns:r="http://schemas.openxmlformats.org/officeDocument/2006/relationships" xmlns:m="http://schemas.openxmlformats.org/officeDocument/2006/math" xmlns:v="urn:schemas-microsoft-com:vml" xmlns:wp14="http://schemas.microsoft.com/office/word/2010/wordprocessingDrawing" xmlns:wp="http://schemas.openxmlformats.org/drawingml/2006/wordprocessingDrawing" xmlns:w10="urn:schemas-microsoft-com:office:word" xmlns:w="http://schemas.openxmlformats.org/wordprocessingml/2006/main" xmlns:w14="http://schemas.microsoft.com/office/word/2010/wordml" xmlns:w15="http://schemas.microsoft.com/office/word/2012/wordml" xmlns:w16cex="http://schemas.microsoft.com/office/word/2018/wordml/cex" xmlns:w16cid="http://schemas.microsoft.com/office/word/2016/wordml/cid" xmlns:w16="http://schemas.microsoft.com/office/word/2018/wordml" xmlns:w16du="http://schemas.microsoft.com/office/word/2023/wordml/word16du" xmlns:w16sdtdh="http://schemas.microsoft.com/office/word/2020/wordml/sdtdatahash" xmlns:w16sdtfl="http://schemas.microsoft.com/office/word/2024/wordml/sdtformatlock" xmlns:w16se="http://schemas.microsoft.com/office/word/2015/wordml/symex" xmlns:wpg="http://schemas.microsoft.com/office/word/2010/wordprocessingGroup" xmlns:wpi="http://schemas.microsoft.com/office/word/2010/wordprocessingInk" xmlns:wne="http://schemas.microsoft.com/office/word/2006/wordml" xmlns:wps="http://schemas.microsoft.com/office/word/2010/wordprocessingShape" mc:Ignorable="w14 w15 w16se w16cid w16 w16cex w16sdtdh w16sdtfl w16du wp14">
   <w:p>
     <w:pPr>
-      <w:pStyle w:val="Header"/>
+      <w:pStyle w:val="Kopfzeile"/>
     </w:pPr>
   </w:p>
 </w:hdr>
@@ -1764,7 +1549,7 @@
 <w:hdr xmlns:wpc="http://schemas.microsoft.com/office/word/2010/wordprocessingCanvas" xmlns:cx="http://schemas.microsoft.com/office/drawing/2014/chartex" xmlns:cx1="http://schemas.microsoft.com/office/drawing/2015/9/8/chartex" xmlns:cx2="http://schemas.microsoft.com/office/drawing/2015/10/21/chartex" xmlns:cx3="http://schemas.microsoft.com/office/drawing/2016/5/9/chartex" xmlns:cx4="http://schemas.microsoft.com/office/drawing/2016/5/10/chartex" xmlns:cx5="http://schemas.microsoft.com/office/drawing/2016/5/11/chartex" xmlns:cx6="http://schemas.microsoft.com/office/drawing/2016/5/12/chartex" xmlns:cx7="http://schemas.microsoft.com/office/drawing/2016/5/13/chartex" xmlns:cx8="http://schemas.microsoft.com/office/drawing/2016/5/14/chartex" xmlns:mc="http://schemas.openxmlformats.org/markup-compatibility/2006" xmlns:aink="http://schemas.microsoft.com/office/drawing/2016/ink" xmlns:am3d="http://schemas.microsoft.com/office/drawing/2017/model3d" xmlns:o="urn:schemas-microsoft-com:office:office" xmlns:oel="http://schemas.microsoft.com/office/2019/extlst" xmlns:r="http://schemas.openxmlformats.org/officeDocument/2006/relationships" xmlns:m="http://schemas.openxmlformats.org/officeDocument/2006/math" xmlns:v="urn:schemas-microsoft-com:vml" xmlns:wp14="http://schemas.microsoft.com/office/word/2010/wordprocessingDrawing" xmlns:wp="http://schemas.openxmlformats.org/drawingml/2006/wordprocessingDrawing" xmlns:w10="urn:schemas-microsoft-com:office:word" xmlns:w="http://schemas.openxmlformats.org/wordprocessingml/2006/main" xmlns:w14="http://schemas.microsoft.com/office/word/2010/wordml" xmlns:w15="http://schemas.microsoft.com/office/word/2012/wordml" xmlns:w16cex="http://schemas.microsoft.com/office/word/2018/wordml/cex" xmlns:w16cid="http://schemas.microsoft.com/office/word/2016/wordml/cid" xmlns:w16="http://schemas.microsoft.com/office/word/2018/wordml" xmlns:w16du="http://schemas.microsoft.com/office/word/2023/wordml/word16du" xmlns:w16sdtdh="http://schemas.microsoft.com/office/word/2020/wordml/sdtdatahash" xmlns:w16sdtfl="http://schemas.microsoft.com/office/word/2024/wordml/sdtformatlock" xmlns:w16se="http://schemas.microsoft.com/office/word/2015/wordml/symex" xmlns:wpg="http://schemas.microsoft.com/office/word/2010/wordprocessingGroup" xmlns:wpi="http://schemas.microsoft.com/office/word/2010/wordprocessingInk" xmlns:wne="http://schemas.microsoft.com/office/word/2006/wordml" xmlns:wps="http://schemas.microsoft.com/office/word/2010/wordprocessingShape" mc:Ignorable="w14 w15 w16se w16cid w16 w16cex w16sdtdh w16sdtfl w16du wp14">
   <w:p>
     <w:pPr>
-      <w:pStyle w:val="Header"/>
+      <w:pStyle w:val="Kopfzeile"/>
     </w:pPr>
   </w:p>
 </w:hdr>
@@ -1779,7 +1564,7 @@
     <w:lvl w:ilvl="0">
       <w:start w:val="1"/>
       <w:numFmt w:val="decimal"/>
-      <w:pStyle w:val="ListNumber"/>
+      <w:pStyle w:val="Listennummer"/>
       <w:lvlText w:val="%1."/>
       <w:lvlJc w:val="left"/>
       <w:pPr>
@@ -1800,7 +1585,7 @@
     <w:lvl w:ilvl="0">
       <w:start w:val="1"/>
       <w:numFmt w:val="decimal"/>
-      <w:pStyle w:val="Heading1"/>
+      <w:pStyle w:val="berschrift1"/>
       <w:lvlText w:val="%1."/>
       <w:lvlJc w:val="left"/>
       <w:pPr>
@@ -1830,7 +1615,7 @@
     <w:lvl w:ilvl="1">
       <w:start w:val="1"/>
       <w:numFmt w:val="decimal"/>
-      <w:pStyle w:val="Heading2"/>
+      <w:pStyle w:val="berschrift2"/>
       <w:lvlText w:val="%1.%2."/>
       <w:lvlJc w:val="left"/>
       <w:pPr>
@@ -1860,7 +1645,7 @@
     <w:lvl w:ilvl="2">
       <w:start w:val="1"/>
       <w:numFmt w:val="decimal"/>
-      <w:pStyle w:val="Heading3"/>
+      <w:pStyle w:val="berschrift3"/>
       <w:lvlText w:val="%1.%2.%3."/>
       <w:lvlJc w:val="left"/>
       <w:pPr>
@@ -1890,7 +1675,7 @@
     <w:lvl w:ilvl="3">
       <w:start w:val="1"/>
       <w:numFmt w:val="decimal"/>
-      <w:pStyle w:val="Heading4"/>
+      <w:pStyle w:val="berschrift4"/>
       <w:lvlText w:val="%1.%2.%3.%4."/>
       <w:lvlJc w:val="left"/>
       <w:pPr>
@@ -3319,7 +3104,7 @@
     <w:lsdException w:name="Unresolved Mention" w:semiHidden="1" w:unhideWhenUsed="1"/>
     <w:lsdException w:name="Smart Link" w:semiHidden="1" w:unhideWhenUsed="1"/>
   </w:latentStyles>
-  <w:style w:type="paragraph" w:default="1" w:styleId="Normal">
+  <w:style w:type="paragraph" w:default="1" w:styleId="Standard">
     <w:name w:val="Normal"/>
     <w:qFormat/>
     <w:rsid w:val="00825C2E"/>
@@ -3327,11 +3112,11 @@
       <w:spacing w:line="260" w:lineRule="atLeast"/>
     </w:pPr>
   </w:style>
-  <w:style w:type="paragraph" w:styleId="Heading1">
+  <w:style w:type="paragraph" w:styleId="berschrift1">
     <w:name w:val="heading 1"/>
-    <w:basedOn w:val="Normal"/>
-    <w:next w:val="Normal"/>
-    <w:link w:val="Heading1Char"/>
+    <w:basedOn w:val="Standard"/>
+    <w:next w:val="Standard"/>
+    <w:link w:val="berschrift1Zchn"/>
     <w:autoRedefine/>
     <w:qFormat/>
     <w:rsid w:val="00CD43EA"/>
@@ -3355,11 +3140,11 @@
       <w:szCs w:val="32"/>
     </w:rPr>
   </w:style>
-  <w:style w:type="paragraph" w:styleId="Heading2">
+  <w:style w:type="paragraph" w:styleId="berschrift2">
     <w:name w:val="heading 2"/>
-    <w:basedOn w:val="Normal"/>
-    <w:next w:val="Normal"/>
-    <w:link w:val="Heading2Char"/>
+    <w:basedOn w:val="Standard"/>
+    <w:next w:val="Standard"/>
+    <w:link w:val="berschrift2Zchn"/>
     <w:qFormat/>
     <w:rsid w:val="00CD43EA"/>
     <w:pPr>
@@ -3383,11 +3168,11 @@
       <w:szCs w:val="28"/>
     </w:rPr>
   </w:style>
-  <w:style w:type="paragraph" w:styleId="Heading3">
+  <w:style w:type="paragraph" w:styleId="berschrift3">
     <w:name w:val="heading 3"/>
-    <w:basedOn w:val="Normal"/>
-    <w:next w:val="Normal"/>
-    <w:link w:val="Heading3Char"/>
+    <w:basedOn w:val="Standard"/>
+    <w:next w:val="Standard"/>
+    <w:link w:val="berschrift3Zchn"/>
     <w:qFormat/>
     <w:rsid w:val="00CD43EA"/>
     <w:pPr>
@@ -3410,11 +3195,11 @@
       <w:szCs w:val="26"/>
     </w:rPr>
   </w:style>
-  <w:style w:type="paragraph" w:styleId="Heading4">
+  <w:style w:type="paragraph" w:styleId="berschrift4">
     <w:name w:val="heading 4"/>
-    <w:basedOn w:val="Normal"/>
-    <w:next w:val="Normal"/>
-    <w:link w:val="Heading4Char"/>
+    <w:basedOn w:val="Standard"/>
+    <w:next w:val="Standard"/>
+    <w:link w:val="berschrift4Zchn"/>
     <w:qFormat/>
     <w:rsid w:val="00CD43EA"/>
     <w:pPr>
@@ -3437,11 +3222,11 @@
       <w:szCs w:val="28"/>
     </w:rPr>
   </w:style>
-  <w:style w:type="paragraph" w:styleId="Heading5">
+  <w:style w:type="paragraph" w:styleId="berschrift5">
     <w:name w:val="heading 5"/>
-    <w:basedOn w:val="Normal"/>
-    <w:next w:val="Normal"/>
-    <w:link w:val="Heading5Char"/>
+    <w:basedOn w:val="Standard"/>
+    <w:next w:val="Standard"/>
+    <w:link w:val="berschrift5Zchn"/>
     <w:uiPriority w:val="9"/>
     <w:semiHidden/>
     <w:unhideWhenUsed/>
@@ -3458,13 +3243,12 @@
       <w:color w:val="38A7C2" w:themeColor="accent1" w:themeShade="BF"/>
     </w:rPr>
   </w:style>
-  <w:style w:type="character" w:default="1" w:styleId="DefaultParagraphFont">
+  <w:style w:type="character" w:default="1" w:styleId="Absatz-Standardschriftart">
     <w:name w:val="Default Paragraph Font"/>
     <w:uiPriority w:val="1"/>
-    <w:semiHidden/>
     <w:unhideWhenUsed/>
   </w:style>
-  <w:style w:type="table" w:default="1" w:styleId="TableNormal">
+  <w:style w:type="table" w:default="1" w:styleId="NormaleTabelle">
     <w:name w:val="Normal Table"/>
     <w:uiPriority w:val="99"/>
     <w:semiHidden/>
@@ -3479,7 +3263,7 @@
       </w:tblCellMar>
     </w:tblPr>
   </w:style>
-  <w:style w:type="numbering" w:default="1" w:styleId="NoList">
+  <w:style w:type="numbering" w:default="1" w:styleId="KeineListe">
     <w:name w:val="No List"/>
     <w:uiPriority w:val="99"/>
     <w:semiHidden/>
@@ -3487,7 +3271,7 @@
   </w:style>
   <w:style w:type="paragraph" w:customStyle="1" w:styleId="DocType">
     <w:name w:val="DocType"/>
-    <w:basedOn w:val="Normal"/>
+    <w:basedOn w:val="Standard"/>
     <w:rsid w:val="00CD43EA"/>
     <w:pPr>
       <w:spacing w:line="192" w:lineRule="atLeast"/>
@@ -3496,7 +3280,7 @@
       <w:sz w:val="16"/>
     </w:rPr>
   </w:style>
-  <w:style w:type="character" w:styleId="Strong">
+  <w:style w:type="character" w:styleId="Fett">
     <w:name w:val="Strong"/>
     <w:uiPriority w:val="22"/>
     <w:qFormat/>
@@ -3507,20 +3291,20 @@
       <w:bCs/>
     </w:rPr>
   </w:style>
-  <w:style w:type="paragraph" w:styleId="Closing">
+  <w:style w:type="paragraph" w:styleId="Gruformel">
     <w:name w:val="Closing"/>
-    <w:basedOn w:val="Normal"/>
-    <w:link w:val="ClosingChar"/>
+    <w:basedOn w:val="Standard"/>
+    <w:link w:val="GruformelZchn"/>
     <w:rsid w:val="00CD43EA"/>
     <w:pPr>
       <w:keepNext/>
       <w:keepLines/>
     </w:pPr>
   </w:style>
-  <w:style w:type="character" w:customStyle="1" w:styleId="ClosingChar">
-    <w:name w:val="Closing Char"/>
-    <w:basedOn w:val="DefaultParagraphFont"/>
-    <w:link w:val="Closing"/>
+  <w:style w:type="character" w:customStyle="1" w:styleId="GruformelZchn">
+    <w:name w:val="Grußformel Zchn"/>
+    <w:basedOn w:val="Absatz-Standardschriftart"/>
+    <w:link w:val="Gruformel"/>
     <w:rsid w:val="00CD43EA"/>
     <w:rPr>
       <w:rFonts w:ascii="Times New Roman" w:eastAsia="Times New Roman" w:hAnsi="Times New Roman" w:cs="Times New Roman"/>
@@ -3530,7 +3314,7 @@
       <w:lang w:eastAsia="de-CH"/>
     </w:rPr>
   </w:style>
-  <w:style w:type="character" w:styleId="Emphasis">
+  <w:style w:type="character" w:styleId="Hervorhebung">
     <w:name w:val="Emphasis"/>
     <w:qFormat/>
     <w:rsid w:val="00F20618"/>
@@ -3542,8 +3326,8 @@
   </w:style>
   <w:style w:type="paragraph" w:customStyle="1" w:styleId="Introduction">
     <w:name w:val="Introduction"/>
-    <w:basedOn w:val="Normal"/>
-    <w:next w:val="Normal"/>
+    <w:basedOn w:val="Standard"/>
+    <w:next w:val="Standard"/>
     <w:rsid w:val="00CD43EA"/>
     <w:pPr>
       <w:keepNext/>
@@ -3552,7 +3336,7 @@
   </w:style>
   <w:style w:type="paragraph" w:customStyle="1" w:styleId="CityDate">
     <w:name w:val="CityDate"/>
-    <w:basedOn w:val="Normal"/>
+    <w:basedOn w:val="Standard"/>
     <w:rsid w:val="00084806"/>
     <w:pPr>
       <w:spacing w:line="200" w:lineRule="atLeast"/>
@@ -3563,7 +3347,7 @@
   </w:style>
   <w:style w:type="paragraph" w:customStyle="1" w:styleId="ListWithCheckboxes">
     <w:name w:val="ListWithCheckboxes"/>
-    <w:basedOn w:val="Normal"/>
+    <w:basedOn w:val="Standard"/>
     <w:rsid w:val="00CD43EA"/>
     <w:pPr>
       <w:numPr>
@@ -3573,7 +3357,7 @@
   </w:style>
   <w:style w:type="paragraph" w:customStyle="1" w:styleId="ListWithLetters">
     <w:name w:val="ListWithLetters"/>
-    <w:basedOn w:val="Normal"/>
+    <w:basedOn w:val="Standard"/>
     <w:rsid w:val="00CD43EA"/>
     <w:pPr>
       <w:numPr>
@@ -3583,7 +3367,7 @@
   </w:style>
   <w:style w:type="paragraph" w:customStyle="1" w:styleId="Subject">
     <w:name w:val="Subject"/>
-    <w:basedOn w:val="Normal"/>
+    <w:basedOn w:val="Standard"/>
     <w:rsid w:val="00084806"/>
     <w:rPr>
       <w:b/>
@@ -3591,7 +3375,7 @@
   </w:style>
   <w:style w:type="paragraph" w:customStyle="1" w:styleId="ListWithSymbols">
     <w:name w:val="ListWithSymbols"/>
-    <w:basedOn w:val="Normal"/>
+    <w:basedOn w:val="Standard"/>
     <w:rsid w:val="004C7AC9"/>
     <w:pPr>
       <w:numPr>
@@ -3604,8 +3388,8 @@
   </w:style>
   <w:style w:type="paragraph" w:customStyle="1" w:styleId="MinutesTitle">
     <w:name w:val="MinutesTitle"/>
-    <w:basedOn w:val="Normal"/>
-    <w:next w:val="Normal"/>
+    <w:basedOn w:val="Standard"/>
+    <w:next w:val="Standard"/>
     <w:rsid w:val="00CD43EA"/>
     <w:pPr>
       <w:tabs>
@@ -3619,7 +3403,7 @@
   </w:style>
   <w:style w:type="paragraph" w:customStyle="1" w:styleId="Page">
     <w:name w:val="Page"/>
-    <w:basedOn w:val="Normal"/>
+    <w:basedOn w:val="Standard"/>
     <w:link w:val="PageChar"/>
     <w:rsid w:val="00084806"/>
     <w:pPr>
@@ -3641,7 +3425,7 @@
   </w:style>
   <w:style w:type="paragraph" w:customStyle="1" w:styleId="OutputprofileText">
     <w:name w:val="OutputprofileText"/>
-    <w:basedOn w:val="Normal"/>
+    <w:basedOn w:val="Standard"/>
     <w:rsid w:val="00CD43EA"/>
     <w:pPr>
       <w:keepLines/>
@@ -3654,7 +3438,7 @@
   </w:style>
   <w:style w:type="paragraph" w:customStyle="1" w:styleId="OutputprofileTitle">
     <w:name w:val="OutputprofileTitle"/>
-    <w:basedOn w:val="Normal"/>
+    <w:basedOn w:val="Standard"/>
     <w:next w:val="OutputprofileText"/>
     <w:rsid w:val="00CD43EA"/>
     <w:pPr>
@@ -3667,7 +3451,7 @@
   </w:style>
   <w:style w:type="paragraph" w:customStyle="1" w:styleId="ReferenceBlock">
     <w:name w:val="ReferenceBlock"/>
-    <w:basedOn w:val="Normal"/>
+    <w:basedOn w:val="Standard"/>
     <w:rsid w:val="00084806"/>
     <w:pPr>
       <w:spacing w:line="200" w:lineRule="atLeast"/>
@@ -3678,7 +3462,7 @@
   </w:style>
   <w:style w:type="paragraph" w:customStyle="1" w:styleId="ReturnAddress">
     <w:name w:val="ReturnAddress"/>
-    <w:basedOn w:val="Normal"/>
+    <w:basedOn w:val="Standard"/>
     <w:link w:val="ReturnAddressChar"/>
     <w:rsid w:val="000242E4"/>
     <w:pPr>
@@ -3703,9 +3487,9 @@
       <w:lang w:eastAsia="de-CH"/>
     </w:rPr>
   </w:style>
-  <w:style w:type="paragraph" w:styleId="ListNumber">
+  <w:style w:type="paragraph" w:styleId="Listennummer">
     <w:name w:val="List Number"/>
-    <w:basedOn w:val="Normal"/>
+    <w:basedOn w:val="Standard"/>
     <w:rsid w:val="00CD43EA"/>
     <w:pPr>
       <w:numPr>
@@ -3715,7 +3499,7 @@
   </w:style>
   <w:style w:type="paragraph" w:customStyle="1" w:styleId="Topic315">
     <w:name w:val="Topic315"/>
-    <w:basedOn w:val="Normal"/>
+    <w:basedOn w:val="Standard"/>
     <w:rsid w:val="00CD43EA"/>
     <w:pPr>
       <w:keepLines/>
@@ -3724,7 +3508,7 @@
   </w:style>
   <w:style w:type="paragraph" w:customStyle="1" w:styleId="Topic630">
     <w:name w:val="Topic630"/>
-    <w:basedOn w:val="Normal"/>
+    <w:basedOn w:val="Standard"/>
     <w:rsid w:val="00CD43EA"/>
     <w:pPr>
       <w:keepLines/>
@@ -3733,18 +3517,18 @@
   </w:style>
   <w:style w:type="paragraph" w:customStyle="1" w:styleId="Topic945">
     <w:name w:val="Topic945"/>
-    <w:basedOn w:val="Normal"/>
+    <w:basedOn w:val="Standard"/>
     <w:rsid w:val="00CD43EA"/>
     <w:pPr>
       <w:keepLines/>
       <w:ind w:left="5358" w:hanging="5358"/>
     </w:pPr>
   </w:style>
-  <w:style w:type="paragraph" w:styleId="Title">
+  <w:style w:type="paragraph" w:styleId="Titel">
     <w:name w:val="Title"/>
-    <w:basedOn w:val="Normal"/>
-    <w:next w:val="Normal"/>
-    <w:link w:val="TitleChar"/>
+    <w:basedOn w:val="Standard"/>
+    <w:next w:val="Standard"/>
+    <w:link w:val="TitelZchn"/>
     <w:qFormat/>
     <w:rsid w:val="00CD43EA"/>
     <w:pPr>
@@ -3758,10 +3542,10 @@
       <w:szCs w:val="32"/>
     </w:rPr>
   </w:style>
-  <w:style w:type="character" w:customStyle="1" w:styleId="TitleChar">
-    <w:name w:val="Title Char"/>
-    <w:basedOn w:val="DefaultParagraphFont"/>
-    <w:link w:val="Title"/>
+  <w:style w:type="character" w:customStyle="1" w:styleId="TitelZchn">
+    <w:name w:val="Titel Zchn"/>
+    <w:basedOn w:val="Absatz-Standardschriftart"/>
+    <w:link w:val="Titel"/>
     <w:rsid w:val="00CD43EA"/>
     <w:rPr>
       <w:rFonts w:ascii="Times New Roman" w:eastAsia="Times New Roman" w:hAnsi="Times New Roman" w:cs="Arial"/>
@@ -3775,27 +3559,27 @@
   </w:style>
   <w:style w:type="paragraph" w:customStyle="1" w:styleId="TextTogether">
     <w:name w:val="TextTogether"/>
-    <w:basedOn w:val="Normal"/>
+    <w:basedOn w:val="Standard"/>
     <w:rsid w:val="00CD43EA"/>
     <w:pPr>
       <w:keepNext/>
       <w:keepLines/>
     </w:pPr>
   </w:style>
-  <w:style w:type="paragraph" w:styleId="Signature">
+  <w:style w:type="paragraph" w:styleId="Unterschrift">
     <w:name w:val="Signature"/>
-    <w:basedOn w:val="Normal"/>
-    <w:link w:val="SignatureChar"/>
+    <w:basedOn w:val="Standard"/>
+    <w:link w:val="UnterschriftZchn"/>
     <w:rsid w:val="00CD43EA"/>
     <w:pPr>
       <w:keepNext/>
       <w:keepLines/>
     </w:pPr>
   </w:style>
-  <w:style w:type="character" w:customStyle="1" w:styleId="SignatureChar">
-    <w:name w:val="Signature Char"/>
-    <w:basedOn w:val="DefaultParagraphFont"/>
-    <w:link w:val="Signature"/>
+  <w:style w:type="character" w:customStyle="1" w:styleId="UnterschriftZchn">
+    <w:name w:val="Unterschrift Zchn"/>
+    <w:basedOn w:val="Absatz-Standardschriftart"/>
+    <w:link w:val="Unterschrift"/>
     <w:rsid w:val="00CD43EA"/>
     <w:rPr>
       <w:rFonts w:ascii="Times New Roman" w:eastAsia="Times New Roman" w:hAnsi="Times New Roman" w:cs="Times New Roman"/>
@@ -3805,10 +3589,10 @@
       <w:lang w:eastAsia="de-CH"/>
     </w:rPr>
   </w:style>
-  <w:style w:type="character" w:customStyle="1" w:styleId="Heading1Char">
-    <w:name w:val="Heading 1 Char"/>
-    <w:basedOn w:val="DefaultParagraphFont"/>
-    <w:link w:val="Heading1"/>
+  <w:style w:type="character" w:customStyle="1" w:styleId="berschrift1Zchn">
+    <w:name w:val="Überschrift 1 Zchn"/>
+    <w:basedOn w:val="Absatz-Standardschriftart"/>
+    <w:link w:val="berschrift1"/>
     <w:rsid w:val="00CD43EA"/>
     <w:rPr>
       <w:rFonts w:ascii="Times New Roman" w:eastAsia="Times New Roman" w:hAnsi="Times New Roman" w:cs="Arial"/>
@@ -3821,10 +3605,10 @@
       <w:lang w:eastAsia="de-CH"/>
     </w:rPr>
   </w:style>
-  <w:style w:type="character" w:customStyle="1" w:styleId="Heading2Char">
-    <w:name w:val="Heading 2 Char"/>
-    <w:basedOn w:val="DefaultParagraphFont"/>
-    <w:link w:val="Heading2"/>
+  <w:style w:type="character" w:customStyle="1" w:styleId="berschrift2Zchn">
+    <w:name w:val="Überschrift 2 Zchn"/>
+    <w:basedOn w:val="Absatz-Standardschriftart"/>
+    <w:link w:val="berschrift2"/>
     <w:rsid w:val="00CD43EA"/>
     <w:rPr>
       <w:rFonts w:ascii="Times New Roman" w:eastAsia="Times New Roman" w:hAnsi="Times New Roman" w:cs="Arial"/>
@@ -3837,10 +3621,10 @@
       <w:lang w:eastAsia="de-CH"/>
     </w:rPr>
   </w:style>
-  <w:style w:type="character" w:customStyle="1" w:styleId="Heading3Char">
-    <w:name w:val="Heading 3 Char"/>
-    <w:basedOn w:val="DefaultParagraphFont"/>
-    <w:link w:val="Heading3"/>
+  <w:style w:type="character" w:customStyle="1" w:styleId="berschrift3Zchn">
+    <w:name w:val="Überschrift 3 Zchn"/>
+    <w:basedOn w:val="Absatz-Standardschriftart"/>
+    <w:link w:val="berschrift3"/>
     <w:rsid w:val="00CD43EA"/>
     <w:rPr>
       <w:rFonts w:ascii="Times New Roman" w:eastAsia="Times New Roman" w:hAnsi="Times New Roman" w:cs="Arial"/>
@@ -3852,10 +3636,10 @@
       <w:lang w:eastAsia="de-CH"/>
     </w:rPr>
   </w:style>
-  <w:style w:type="character" w:customStyle="1" w:styleId="Heading4Char">
-    <w:name w:val="Heading 4 Char"/>
-    <w:basedOn w:val="DefaultParagraphFont"/>
-    <w:link w:val="Heading4"/>
+  <w:style w:type="character" w:customStyle="1" w:styleId="berschrift4Zchn">
+    <w:name w:val="Überschrift 4 Zchn"/>
+    <w:basedOn w:val="Absatz-Standardschriftart"/>
+    <w:link w:val="berschrift4"/>
     <w:rsid w:val="00CD43EA"/>
     <w:rPr>
       <w:rFonts w:ascii="Times New Roman" w:eastAsia="Times New Roman" w:hAnsi="Times New Roman" w:cs="Times New Roman"/>
@@ -3869,7 +3653,7 @@
   </w:style>
   <w:style w:type="paragraph" w:customStyle="1" w:styleId="zOawRecipient">
     <w:name w:val="zOawRecipient"/>
-    <w:basedOn w:val="Normal"/>
+    <w:basedOn w:val="Standard"/>
     <w:rsid w:val="00E35AEE"/>
     <w:rPr>
       <w:b/>
@@ -3877,7 +3661,7 @@
   </w:style>
   <w:style w:type="paragraph" w:customStyle="1" w:styleId="TableofGlossary">
     <w:name w:val="TableofGlossary"/>
-    <w:basedOn w:val="Normal"/>
+    <w:basedOn w:val="Standard"/>
     <w:rsid w:val="00CD43EA"/>
     <w:rPr>
       <w:lang w:val="en-GB"/>
@@ -3885,7 +3669,7 @@
   </w:style>
   <w:style w:type="paragraph" w:customStyle="1" w:styleId="TableofIndex">
     <w:name w:val="TableofIndex"/>
-    <w:basedOn w:val="Normal"/>
+    <w:basedOn w:val="Standard"/>
     <w:rsid w:val="00CD43EA"/>
     <w:rPr>
       <w:lang w:val="en-GB"/>
@@ -3893,7 +3677,7 @@
   </w:style>
   <w:style w:type="paragraph" w:customStyle="1" w:styleId="TableofLiterature">
     <w:name w:val="TableofLiterature"/>
-    <w:basedOn w:val="Normal"/>
+    <w:basedOn w:val="Standard"/>
     <w:rsid w:val="00CD43EA"/>
     <w:pPr>
       <w:tabs>
@@ -3903,10 +3687,10 @@
       <w:ind w:left="709" w:hanging="709"/>
     </w:pPr>
   </w:style>
-  <w:style w:type="paragraph" w:styleId="Header">
+  <w:style w:type="paragraph" w:styleId="Kopfzeile">
     <w:name w:val="header"/>
-    <w:basedOn w:val="Normal"/>
-    <w:link w:val="HeaderChar"/>
+    <w:basedOn w:val="Standard"/>
+    <w:link w:val="KopfzeileZchn"/>
     <w:uiPriority w:val="99"/>
     <w:unhideWhenUsed/>
     <w:rsid w:val="00E625E6"/>
@@ -3917,10 +3701,10 @@
       </w:tabs>
     </w:pPr>
   </w:style>
-  <w:style w:type="character" w:customStyle="1" w:styleId="HeaderChar">
-    <w:name w:val="Header Char"/>
-    <w:basedOn w:val="DefaultParagraphFont"/>
-    <w:link w:val="Header"/>
+  <w:style w:type="character" w:customStyle="1" w:styleId="KopfzeileZchn">
+    <w:name w:val="Kopfzeile Zchn"/>
+    <w:basedOn w:val="Absatz-Standardschriftart"/>
+    <w:link w:val="Kopfzeile"/>
     <w:uiPriority w:val="99"/>
     <w:rsid w:val="00E625E6"/>
     <w:rPr>
@@ -3931,10 +3715,10 @@
       <w:lang w:eastAsia="de-CH"/>
     </w:rPr>
   </w:style>
-  <w:style w:type="paragraph" w:styleId="Footer">
+  <w:style w:type="paragraph" w:styleId="Fuzeile">
     <w:name w:val="footer"/>
-    <w:basedOn w:val="Normal"/>
-    <w:link w:val="FooterChar"/>
+    <w:basedOn w:val="Standard"/>
+    <w:link w:val="FuzeileZchn"/>
     <w:uiPriority w:val="99"/>
     <w:unhideWhenUsed/>
     <w:rsid w:val="00E625E6"/>
@@ -3945,10 +3729,10 @@
       </w:tabs>
     </w:pPr>
   </w:style>
-  <w:style w:type="character" w:customStyle="1" w:styleId="FooterChar">
-    <w:name w:val="Footer Char"/>
-    <w:basedOn w:val="DefaultParagraphFont"/>
-    <w:link w:val="Footer"/>
+  <w:style w:type="character" w:customStyle="1" w:styleId="FuzeileZchn">
+    <w:name w:val="Fußzeile Zchn"/>
+    <w:basedOn w:val="Absatz-Standardschriftart"/>
+    <w:link w:val="Fuzeile"/>
     <w:uiPriority w:val="99"/>
     <w:rsid w:val="00E625E6"/>
     <w:rPr>
@@ -3981,17 +3765,17 @@
   </w:style>
   <w:style w:type="paragraph" w:customStyle="1" w:styleId="MeetingText">
     <w:name w:val="MeetingText"/>
-    <w:basedOn w:val="Normal"/>
-    <w:next w:val="Normal"/>
+    <w:basedOn w:val="Standard"/>
+    <w:next w:val="Standard"/>
     <w:rsid w:val="00003075"/>
     <w:rPr>
       <w:sz w:val="14"/>
     </w:rPr>
   </w:style>
-  <w:style w:type="paragraph" w:styleId="TOC1">
+  <w:style w:type="paragraph" w:styleId="Verzeichnis1">
     <w:name w:val="toc 1"/>
-    <w:basedOn w:val="Normal"/>
-    <w:next w:val="Normal"/>
+    <w:basedOn w:val="Standard"/>
+    <w:next w:val="Standard"/>
     <w:autoRedefine/>
     <w:uiPriority w:val="39"/>
     <w:rsid w:val="005C4589"/>
@@ -3999,30 +3783,30 @@
       <w:ind w:left="397" w:hanging="397"/>
     </w:pPr>
   </w:style>
-  <w:style w:type="paragraph" w:styleId="TOC2">
+  <w:style w:type="paragraph" w:styleId="Verzeichnis2">
     <w:name w:val="toc 2"/>
-    <w:basedOn w:val="Normal"/>
-    <w:next w:val="Normal"/>
+    <w:basedOn w:val="Standard"/>
+    <w:next w:val="Standard"/>
     <w:autoRedefine/>
     <w:rsid w:val="005C4589"/>
     <w:pPr>
       <w:ind w:left="567" w:hanging="567"/>
     </w:pPr>
   </w:style>
-  <w:style w:type="paragraph" w:styleId="TOC3">
+  <w:style w:type="paragraph" w:styleId="Verzeichnis3">
     <w:name w:val="toc 3"/>
-    <w:basedOn w:val="Normal"/>
-    <w:next w:val="Normal"/>
+    <w:basedOn w:val="Standard"/>
+    <w:next w:val="Standard"/>
     <w:autoRedefine/>
     <w:rsid w:val="005C4589"/>
     <w:pPr>
       <w:ind w:left="709" w:hanging="709"/>
     </w:pPr>
   </w:style>
-  <w:style w:type="paragraph" w:styleId="TOC4">
+  <w:style w:type="paragraph" w:styleId="Verzeichnis4">
     <w:name w:val="toc 4"/>
-    <w:basedOn w:val="Normal"/>
-    <w:next w:val="Normal"/>
+    <w:basedOn w:val="Standard"/>
+    <w:next w:val="Standard"/>
     <w:autoRedefine/>
     <w:rsid w:val="005C4589"/>
     <w:pPr>
@@ -4031,7 +3815,7 @@
   </w:style>
   <w:style w:type="paragraph" w:customStyle="1" w:styleId="NoteCheckbox">
     <w:name w:val="NoteCheckbox"/>
-    <w:basedOn w:val="Normal"/>
+    <w:basedOn w:val="Standard"/>
     <w:rsid w:val="00C009B8"/>
     <w:pPr>
       <w:spacing w:line="200" w:lineRule="exact"/>
@@ -4044,7 +3828,7 @@
   </w:style>
   <w:style w:type="paragraph" w:customStyle="1" w:styleId="NoteText">
     <w:name w:val="NoteText"/>
-    <w:basedOn w:val="Normal"/>
+    <w:basedOn w:val="Standard"/>
     <w:rsid w:val="00C009B8"/>
     <w:pPr>
       <w:spacing w:line="250" w:lineRule="exact"/>
@@ -4053,7 +3837,7 @@
   </w:style>
   <w:style w:type="table" w:customStyle="1" w:styleId="Tabelle">
     <w:name w:val="Tabelle"/>
-    <w:basedOn w:val="TableNormal"/>
+    <w:basedOn w:val="NormaleTabelle"/>
     <w:uiPriority w:val="99"/>
     <w:rsid w:val="00AA195B"/>
     <w:tblPr>
@@ -4064,9 +3848,9 @@
       </w:tblCellMar>
     </w:tblPr>
   </w:style>
-  <w:style w:type="table" w:styleId="TableGrid">
+  <w:style w:type="table" w:styleId="Tabellenraster">
     <w:name w:val="Table Grid"/>
-    <w:basedOn w:val="TableNormal"/>
+    <w:basedOn w:val="NormaleTabelle"/>
     <w:uiPriority w:val="59"/>
     <w:rsid w:val="00CA0FD0"/>
     <w:tblPr>
@@ -4082,8 +3866,8 @@
   </w:style>
   <w:style w:type="paragraph" w:customStyle="1" w:styleId="ToWhom">
     <w:name w:val="ToWhom"/>
-    <w:basedOn w:val="Normal"/>
-    <w:next w:val="Normal"/>
+    <w:basedOn w:val="Standard"/>
+    <w:next w:val="Standard"/>
     <w:rsid w:val="00C82594"/>
     <w:rPr>
       <w:sz w:val="14"/>
@@ -4091,7 +3875,7 @@
   </w:style>
   <w:style w:type="paragraph" w:customStyle="1" w:styleId="ListTopic">
     <w:name w:val="List Topic"/>
-    <w:basedOn w:val="ListNumber"/>
+    <w:basedOn w:val="Listennummer"/>
     <w:rsid w:val="005D24B1"/>
     <w:pPr>
       <w:tabs>
@@ -4104,8 +3888,8 @@
   </w:style>
   <w:style w:type="paragraph" w:customStyle="1" w:styleId="AgendaHeader">
     <w:name w:val="AgendaHeader"/>
-    <w:basedOn w:val="Normal"/>
-    <w:next w:val="Normal"/>
+    <w:basedOn w:val="Standard"/>
+    <w:next w:val="Standard"/>
     <w:rsid w:val="005D24B1"/>
     <w:pPr>
       <w:tabs>
@@ -4116,10 +3900,10 @@
       <w:sz w:val="16"/>
     </w:rPr>
   </w:style>
-  <w:style w:type="paragraph" w:styleId="FootnoteText">
+  <w:style w:type="paragraph" w:styleId="Funotentext">
     <w:name w:val="footnote text"/>
-    <w:basedOn w:val="Normal"/>
-    <w:link w:val="FootnoteTextChar"/>
+    <w:basedOn w:val="Standard"/>
+    <w:link w:val="FunotentextZchn"/>
     <w:uiPriority w:val="99"/>
     <w:semiHidden/>
     <w:unhideWhenUsed/>
@@ -4129,10 +3913,10 @@
       <w:szCs w:val="20"/>
     </w:rPr>
   </w:style>
-  <w:style w:type="character" w:customStyle="1" w:styleId="FootnoteTextChar">
-    <w:name w:val="Footnote Text Char"/>
-    <w:basedOn w:val="DefaultParagraphFont"/>
-    <w:link w:val="FootnoteText"/>
+  <w:style w:type="character" w:customStyle="1" w:styleId="FunotentextZchn">
+    <w:name w:val="Fußnotentext Zchn"/>
+    <w:basedOn w:val="Absatz-Standardschriftart"/>
+    <w:link w:val="Funotentext"/>
     <w:uiPriority w:val="99"/>
     <w:semiHidden/>
     <w:rsid w:val="00B33493"/>
@@ -4141,9 +3925,9 @@
       <w:szCs w:val="20"/>
     </w:rPr>
   </w:style>
-  <w:style w:type="paragraph" w:styleId="ListParagraph">
+  <w:style w:type="paragraph" w:styleId="Listenabsatz">
     <w:name w:val="List Paragraph"/>
-    <w:basedOn w:val="Normal"/>
+    <w:basedOn w:val="Standard"/>
     <w:uiPriority w:val="34"/>
     <w:qFormat/>
     <w:rsid w:val="00FC7915"/>
@@ -4152,9 +3936,9 @@
       <w:contextualSpacing/>
     </w:pPr>
   </w:style>
-  <w:style w:type="character" w:styleId="SubtleReference">
+  <w:style w:type="character" w:styleId="SchwacherVerweis">
     <w:name w:val="Subtle Reference"/>
-    <w:basedOn w:val="DefaultParagraphFont"/>
+    <w:basedOn w:val="Absatz-Standardschriftart"/>
     <w:uiPriority w:val="31"/>
     <w:qFormat/>
     <w:rsid w:val="00F20618"/>
@@ -4164,9 +3948,9 @@
       <w:color w:val="5A5A5A" w:themeColor="text1" w:themeTint="A5"/>
     </w:rPr>
   </w:style>
-  <w:style w:type="character" w:styleId="SubtleEmphasis">
+  <w:style w:type="character" w:styleId="SchwacheHervorhebung">
     <w:name w:val="Subtle Emphasis"/>
-    <w:basedOn w:val="DefaultParagraphFont"/>
+    <w:basedOn w:val="Absatz-Standardschriftart"/>
     <w:uiPriority w:val="19"/>
     <w:qFormat/>
     <w:rsid w:val="00F20618"/>
@@ -4177,9 +3961,9 @@
       <w:color w:val="404040" w:themeColor="text1" w:themeTint="BF"/>
     </w:rPr>
   </w:style>
-  <w:style w:type="character" w:styleId="IntenseReference">
+  <w:style w:type="character" w:styleId="IntensiverVerweis">
     <w:name w:val="Intense Reference"/>
-    <w:basedOn w:val="DefaultParagraphFont"/>
+    <w:basedOn w:val="Absatz-Standardschriftart"/>
     <w:uiPriority w:val="32"/>
     <w:qFormat/>
     <w:rsid w:val="00F20618"/>
@@ -4192,9 +3976,9 @@
       <w:spacing w:val="5"/>
     </w:rPr>
   </w:style>
-  <w:style w:type="character" w:styleId="BookTitle">
+  <w:style w:type="character" w:styleId="Buchtitel">
     <w:name w:val="Book Title"/>
-    <w:basedOn w:val="DefaultParagraphFont"/>
+    <w:basedOn w:val="Absatz-Standardschriftart"/>
     <w:uiPriority w:val="33"/>
     <w:qFormat/>
     <w:rsid w:val="00F20618"/>
@@ -4207,9 +3991,9 @@
       <w:spacing w:val="5"/>
     </w:rPr>
   </w:style>
-  <w:style w:type="character" w:styleId="IntenseEmphasis">
+  <w:style w:type="character" w:styleId="IntensiveHervorhebung">
     <w:name w:val="Intense Emphasis"/>
-    <w:basedOn w:val="DefaultParagraphFont"/>
+    <w:basedOn w:val="Absatz-Standardschriftart"/>
     <w:uiPriority w:val="21"/>
     <w:qFormat/>
     <w:rsid w:val="00F20618"/>
@@ -4220,10 +4004,10 @@
       <w:color w:val="77C5D8" w:themeColor="accent1"/>
     </w:rPr>
   </w:style>
-  <w:style w:type="character" w:customStyle="1" w:styleId="Heading5Char">
-    <w:name w:val="Heading 5 Char"/>
-    <w:basedOn w:val="DefaultParagraphFont"/>
-    <w:link w:val="Heading5"/>
+  <w:style w:type="character" w:customStyle="1" w:styleId="berschrift5Zchn">
+    <w:name w:val="Überschrift 5 Zchn"/>
+    <w:basedOn w:val="Absatz-Standardschriftart"/>
+    <w:link w:val="berschrift5"/>
     <w:uiPriority w:val="9"/>
     <w:semiHidden/>
     <w:rsid w:val="00F20618"/>
@@ -4235,17 +4019,17 @@
   </w:style>
   <w:style w:type="paragraph" w:customStyle="1" w:styleId="Beilage">
     <w:name w:val="Beilage"/>
-    <w:basedOn w:val="Normal"/>
+    <w:basedOn w:val="Standard"/>
     <w:qFormat/>
     <w:rsid w:val="00C01044"/>
     <w:rPr>
       <w:sz w:val="14"/>
     </w:rPr>
   </w:style>
-  <w:style w:type="paragraph" w:styleId="TOCHeading">
+  <w:style w:type="paragraph" w:styleId="Inhaltsverzeichnisberschrift">
     <w:name w:val="TOC Heading"/>
-    <w:basedOn w:val="Heading1"/>
-    <w:next w:val="Normal"/>
+    <w:basedOn w:val="berschrift1"/>
+    <w:next w:val="Standard"/>
     <w:uiPriority w:val="39"/>
     <w:unhideWhenUsed/>
     <w:qFormat/>
@@ -4272,7 +4056,7 @@
   </w:style>
   <w:style w:type="character" w:styleId="Hyperlink">
     <w:name w:val="Hyperlink"/>
-    <w:basedOn w:val="DefaultParagraphFont"/>
+    <w:basedOn w:val="Absatz-Standardschriftart"/>
     <w:uiPriority w:val="99"/>
     <w:unhideWhenUsed/>
     <w:rsid w:val="00825C2E"/>
@@ -4281,9 +4065,9 @@
       <w:u w:val="single"/>
     </w:rPr>
   </w:style>
-  <w:style w:type="character" w:styleId="UnresolvedMention">
+  <w:style w:type="character" w:styleId="NichtaufgelsteErwhnung">
     <w:name w:val="Unresolved Mention"/>
-    <w:basedOn w:val="DefaultParagraphFont"/>
+    <w:basedOn w:val="Absatz-Standardschriftart"/>
     <w:uiPriority w:val="99"/>
     <w:semiHidden/>
     <w:unhideWhenUsed/>
@@ -4295,8 +4079,8 @@
   </w:style>
   <w:style w:type="paragraph" w:customStyle="1" w:styleId="BeilageKopie">
     <w:name w:val="Beilage Kopie"/>
-    <w:basedOn w:val="Normal"/>
-    <w:next w:val="Normal"/>
+    <w:basedOn w:val="Standard"/>
+    <w:next w:val="Standard"/>
     <w:qFormat/>
     <w:rsid w:val="00661B45"/>
     <w:pPr>
@@ -4308,8 +4092,8 @@
   </w:style>
   <w:style w:type="paragraph" w:customStyle="1" w:styleId="Beilagekursiv">
     <w:name w:val="Beilage kursiv"/>
-    <w:basedOn w:val="Normal"/>
-    <w:next w:val="Normal"/>
+    <w:basedOn w:val="Standard"/>
+    <w:next w:val="Standard"/>
     <w:qFormat/>
     <w:rsid w:val="00661B45"/>
     <w:rPr>
@@ -4320,8 +4104,8 @@
   </w:style>
   <w:style w:type="paragraph" w:customStyle="1" w:styleId="Thema">
     <w:name w:val="Thema"/>
-    <w:basedOn w:val="ListParagraph"/>
-    <w:next w:val="Normal"/>
+    <w:basedOn w:val="Listenabsatz"/>
+    <w:next w:val="Standard"/>
     <w:qFormat/>
     <w:rsid w:val="00766A90"/>
     <w:pPr>
@@ -4333,23 +4117,23 @@
   </w:style>
   <w:style w:type="character" w:customStyle="1" w:styleId="DocunizePlaceholder">
     <w:name w:val="Docunize Placeholder"/>
-    <w:basedOn w:val="DefaultParagraphFont"/>
+    <w:basedOn w:val="Absatz-Standardschriftart"/>
     <w:rPr>
       <w:color w:val="C71585"/>
     </w:rPr>
   </w:style>
-  <w:style w:type="character" w:styleId="PlaceholderText">
+  <w:style w:type="character" w:styleId="Platzhaltertext">
     <w:name w:val="Placeholder Text"/>
-    <w:basedOn w:val="DefaultParagraphFont"/>
+    <w:basedOn w:val="Absatz-Standardschriftart"/>
     <w:uiPriority w:val="99"/>
     <w:semiHidden/>
     <w:rPr>
       <w:color w:val="808080"/>
     </w:rPr>
   </w:style>
-  <w:style w:type="character" w:styleId="FollowedHyperlink">
+  <w:style w:type="character" w:styleId="BesuchterLink">
     <w:name w:val="FollowedHyperlink"/>
-    <w:basedOn w:val="DefaultParagraphFont"/>
+    <w:basedOn w:val="Absatz-Standardschriftart"/>
     <w:uiPriority w:val="99"/>
     <w:semiHidden/>
     <w:unhideWhenUsed/>
@@ -4652,11 +4436,11 @@
 </file>
 
 <file path=customXml/item2.xml><?xml version="1.0" encoding="utf-8"?>
-<b:Sources xmlns:b="http://schemas.openxmlformats.org/officeDocument/2006/bibliography" xmlns="http://schemas.openxmlformats.org/officeDocument/2006/bibliography" SelectedStyle="\APASixthEditionOfficeOnline.xsl" StyleName="APA" Version="6"/>
+<officeatwork xmlns="http://schemas.officeatwork.com/Document">eNp7v3u/jUt+cmlual6JnY1PYl56aWJ6qp2RgampjT6ca6MPVwMA6D4SQg==</officeatwork>
 </file>
 
 <file path=customXml/item3.xml><?xml version="1.0" encoding="utf-8"?>
-<officeatwork xmlns="http://schemas.officeatwork.com/Document">eNp7v3u/jUt+cmlual6JnY1PYl56aWJ6qp2RgampjT6ca6MPVwMA6D4SQg==</officeatwork>
+<b:Sources xmlns:b="http://schemas.openxmlformats.org/officeDocument/2006/bibliography" xmlns="http://schemas.openxmlformats.org/officeDocument/2006/bibliography" SelectedStyle="\APASixthEditionOfficeOnline.xsl" StyleName="APA" Version="6"/>
 </file>
 
 <file path=customXml/itemProps1.xml><?xml version="1.0" encoding="utf-8"?>
@@ -4668,6 +4452,14 @@
 </file>
 
 <file path=customXml/itemProps2.xml><?xml version="1.0" encoding="utf-8"?>
+<ds:datastoreItem xmlns:ds="http://schemas.openxmlformats.org/officeDocument/2006/customXml" ds:itemID="{630AB61A-1FAB-4F81-AA4D-283CA1D7D328}">
+  <ds:schemaRefs>
+    <ds:schemaRef ds:uri="http://schemas.officeatwork.com/Document"/>
+  </ds:schemaRefs>
+</ds:datastoreItem>
+</file>
+
+<file path=customXml/itemProps3.xml><?xml version="1.0" encoding="utf-8"?>
 <ds:datastoreItem xmlns:ds="http://schemas.openxmlformats.org/officeDocument/2006/customXml" ds:itemID="{C3E374D0-2F01-4379-859D-63FC995B956B}">
   <ds:schemaRefs>
     <ds:schemaRef ds:uri="http://schemas.openxmlformats.org/officeDocument/2006/bibliography"/>
@@ -4675,10 +4467,8 @@
 </ds:datastoreItem>
 </file>
 
-<file path=customXml/itemProps3.xml><?xml version="1.0" encoding="utf-8"?>
-<ds:datastoreItem xmlns:ds="http://schemas.openxmlformats.org/officeDocument/2006/customXml" ds:itemID="{630AB61A-1FAB-4F81-AA4D-283CA1D7D328}">
-  <ds:schemaRefs>
-    <ds:schemaRef ds:uri="http://schemas.officeatwork.com/Document"/>
-  </ds:schemaRefs>
-</ds:datastoreItem>
+<file path=docMetadata/LabelInfo.xml><?xml version="1.0" encoding="utf-8"?>
+<clbl:labelList xmlns:clbl="http://schemas.microsoft.com/office/2020/mipLabelMetadata">
+  <clbl:label id="{9d258917-277f-42cd-a3cd-14c4e9ee58bc}" enabled="1" method="Standard" siteId="{38ae3bcd-9579-4fd4-adda-b42e1495d55a}" contentBits="0" removed="0"/>
+</clbl:labelList>
 </file>
</xml_diff>